<commit_message>
added change to glossary
</commit_message>
<xml_diff>
--- a/Demo 2/Glossary.docx
+++ b/Demo 2/Glossary.docx
@@ -197,6 +197,40 @@
       <w:pPr>
         <w:pStyle w:val="ListParagraph"/>
         <w:numPr>
+          <w:ilvl w:val="1"/>
+          <w:numId w:val="2"/>
+        </w:numPr>
+        <w:rPr>
+          <w:rFonts w:ascii="Times New Roman" w:hAnsi="Times New Roman" w:cs="Times New Roman"/>
+        </w:rPr>
+      </w:pPr>
+      <w:proofErr w:type="spellStart"/>
+      <w:proofErr w:type="gramStart"/>
+      <w:r>
+        <w:rPr>
+          <w:rFonts w:ascii="Times New Roman" w:hAnsi="Times New Roman" w:cs="Times New Roman"/>
+        </w:rPr>
+        <w:t>itIsResultThatStudentStudentIsAbleToTakeTheCourse</w:t>
+      </w:r>
+      <w:proofErr w:type="spellEnd"/>
+      <w:r>
+        <w:rPr>
+          <w:rFonts w:ascii="Times New Roman" w:hAnsi="Times New Roman" w:cs="Times New Roman"/>
+        </w:rPr>
+        <w:t>(</w:t>
+      </w:r>
+      <w:proofErr w:type="gramEnd"/>
+      <w:r>
+        <w:rPr>
+          <w:rFonts w:ascii="Times New Roman" w:hAnsi="Times New Roman" w:cs="Times New Roman"/>
+        </w:rPr>
+        <w:t>): a method to check if the Student is put in the class correctly.</w:t>
+      </w:r>
+    </w:p>
+    <w:p>
+      <w:pPr>
+        <w:pStyle w:val="ListParagraph"/>
+        <w:numPr>
           <w:ilvl w:val="0"/>
           <w:numId w:val="2"/>
         </w:numPr>
@@ -349,135 +383,161 @@
         <w:rPr>
           <w:rFonts w:ascii="Times New Roman" w:hAnsi="Times New Roman" w:cs="Times New Roman"/>
         </w:rPr>
-        <w:t>GetStud</w:t>
+        <w:t>GetStudents</w:t>
+      </w:r>
+      <w:proofErr w:type="spellEnd"/>
+      <w:r>
+        <w:rPr>
+          <w:rFonts w:ascii="Times New Roman" w:hAnsi="Times New Roman" w:cs="Times New Roman"/>
+        </w:rPr>
+        <w:t xml:space="preserve"> – A class with methods  that handles different student cases</w:t>
+      </w:r>
+    </w:p>
+    <w:p>
+      <w:pPr>
+        <w:pStyle w:val="ListParagraph"/>
+        <w:numPr>
+          <w:ilvl w:val="1"/>
+          <w:numId w:val="2"/>
+        </w:numPr>
+        <w:rPr>
+          <w:rFonts w:ascii="Times New Roman" w:hAnsi="Times New Roman" w:cs="Times New Roman"/>
+        </w:rPr>
+      </w:pPr>
+      <w:proofErr w:type="spellStart"/>
+      <w:proofErr w:type="gramStart"/>
+      <w:r>
+        <w:rPr>
+          <w:rFonts w:ascii="Times New Roman" w:hAnsi="Times New Roman" w:cs="Times New Roman"/>
+        </w:rPr>
+        <w:t>checkCourse</w:t>
+      </w:r>
+      <w:proofErr w:type="spellEnd"/>
+      <w:r>
+        <w:rPr>
+          <w:rFonts w:ascii="Times New Roman" w:hAnsi="Times New Roman" w:cs="Times New Roman"/>
+        </w:rPr>
+        <w:t>(</w:t>
+      </w:r>
+      <w:proofErr w:type="gramEnd"/>
+      <w:r>
+        <w:rPr>
+          <w:rFonts w:ascii="Times New Roman" w:hAnsi="Times New Roman" w:cs="Times New Roman"/>
+        </w:rPr>
+        <w:t xml:space="preserve">): a method to split input from CSV, add data to the correct vector. </w:t>
+      </w:r>
+    </w:p>
+    <w:p>
+      <w:pPr>
+        <w:pStyle w:val="ListParagraph"/>
+        <w:numPr>
+          <w:ilvl w:val="1"/>
+          <w:numId w:val="2"/>
+        </w:numPr>
+        <w:rPr>
+          <w:rFonts w:ascii="Times New Roman" w:hAnsi="Times New Roman" w:cs="Times New Roman"/>
+        </w:rPr>
+      </w:pPr>
+      <w:proofErr w:type="spellStart"/>
+      <w:proofErr w:type="gramStart"/>
+      <w:r>
+        <w:rPr>
+          <w:rFonts w:ascii="Times New Roman" w:hAnsi="Times New Roman" w:cs="Times New Roman"/>
+        </w:rPr>
+        <w:t>getApproval</w:t>
+      </w:r>
+      <w:proofErr w:type="spellEnd"/>
+      <w:r>
+        <w:rPr>
+          <w:rFonts w:ascii="Times New Roman" w:hAnsi="Times New Roman" w:cs="Times New Roman"/>
+        </w:rPr>
+        <w:t>(</w:t>
+      </w:r>
+      <w:proofErr w:type="gramEnd"/>
+      <w:r>
+        <w:rPr>
+          <w:rFonts w:ascii="Times New Roman" w:hAnsi="Times New Roman" w:cs="Times New Roman"/>
+        </w:rPr>
+        <w:t>): a method to check if the student meets the course requirement.</w:t>
+      </w:r>
+    </w:p>
+    <w:p>
+      <w:pPr>
+        <w:pStyle w:val="ListParagraph"/>
+        <w:numPr>
+          <w:ilvl w:val="1"/>
+          <w:numId w:val="2"/>
+        </w:numPr>
+        <w:rPr>
+          <w:rFonts w:ascii="Times New Roman" w:hAnsi="Times New Roman" w:cs="Times New Roman"/>
+        </w:rPr>
+      </w:pPr>
+      <w:proofErr w:type="spellStart"/>
+      <w:r>
+        <w:rPr>
+          <w:rFonts w:ascii="Times New Roman" w:hAnsi="Times New Roman" w:cs="Times New Roman"/>
+        </w:rPr>
+        <w:t>getHours</w:t>
+      </w:r>
+      <w:proofErr w:type="spellEnd"/>
+      <w:r>
+        <w:rPr>
+          <w:rFonts w:ascii="Times New Roman" w:hAnsi="Times New Roman" w:cs="Times New Roman"/>
+        </w:rPr>
+        <w:t>() – A method</w:t>
+      </w:r>
+      <w:r>
+        <w:rPr>
+          <w:rFonts w:ascii="Times New Roman" w:hAnsi="Times New Roman" w:cs="Times New Roman"/>
+        </w:rPr>
+        <w:t xml:space="preserve"> that returns the total hours</w:t>
+      </w:r>
+    </w:p>
+    <w:p>
+      <w:pPr>
+        <w:pStyle w:val="ListParagraph"/>
+        <w:numPr>
+          <w:ilvl w:val="1"/>
+          <w:numId w:val="2"/>
+        </w:numPr>
+        <w:rPr>
+          <w:rFonts w:ascii="Times New Roman" w:hAnsi="Times New Roman" w:cs="Times New Roman"/>
+        </w:rPr>
+      </w:pPr>
+      <w:proofErr w:type="spellStart"/>
+      <w:r>
+        <w:rPr>
+          <w:rFonts w:ascii="Times New Roman" w:hAnsi="Times New Roman" w:cs="Times New Roman"/>
+        </w:rPr>
+        <w:t>getNumberOfCourses</w:t>
+      </w:r>
+      <w:proofErr w:type="spellEnd"/>
+      <w:r>
+        <w:rPr>
+          <w:rFonts w:ascii="Times New Roman" w:hAnsi="Times New Roman" w:cs="Times New Roman"/>
+        </w:rPr>
+        <w:t xml:space="preserve"> () – A method that returns the total number of classes a student is taking</w:t>
+      </w:r>
+    </w:p>
+    <w:p>
+      <w:pPr>
+        <w:pStyle w:val="ListParagraph"/>
+        <w:numPr>
+          <w:ilvl w:val="1"/>
+          <w:numId w:val="2"/>
+        </w:numPr>
+        <w:rPr>
+          <w:rFonts w:ascii="Times New Roman" w:hAnsi="Times New Roman" w:cs="Times New Roman"/>
+        </w:rPr>
+      </w:pPr>
+      <w:r>
+        <w:rPr>
+          <w:rFonts w:ascii="Times New Roman" w:hAnsi="Times New Roman" w:cs="Times New Roman"/>
+        </w:rPr>
+        <w:t>compare() – A method that checks if a student has met the prerequisites for a specific class</w:t>
       </w:r>
       <w:bookmarkStart w:id="0" w:name="_GoBack"/>
       <w:bookmarkEnd w:id="0"/>
-      <w:r>
-        <w:rPr>
-          <w:rFonts w:ascii="Times New Roman" w:hAnsi="Times New Roman" w:cs="Times New Roman"/>
-        </w:rPr>
-        <w:t>ents</w:t>
-      </w:r>
-      <w:proofErr w:type="spellEnd"/>
-      <w:r>
-        <w:rPr>
-          <w:rFonts w:ascii="Times New Roman" w:hAnsi="Times New Roman" w:cs="Times New Roman"/>
-        </w:rPr>
-        <w:t xml:space="preserve"> – A class with methods  that handles different student cases</w:t>
-      </w:r>
-    </w:p>
-    <w:p>
-      <w:pPr>
-        <w:pStyle w:val="ListParagraph"/>
-        <w:numPr>
-          <w:ilvl w:val="1"/>
-          <w:numId w:val="2"/>
-        </w:numPr>
-        <w:rPr>
-          <w:rFonts w:ascii="Times New Roman" w:hAnsi="Times New Roman" w:cs="Times New Roman"/>
-        </w:rPr>
-      </w:pPr>
-      <w:proofErr w:type="spellStart"/>
-      <w:r>
-        <w:rPr>
-          <w:rFonts w:ascii="Times New Roman" w:hAnsi="Times New Roman" w:cs="Times New Roman"/>
-        </w:rPr>
-        <w:t>getHours</w:t>
-      </w:r>
-      <w:proofErr w:type="spellEnd"/>
-      <w:r>
-        <w:rPr>
-          <w:rFonts w:ascii="Times New Roman" w:hAnsi="Times New Roman" w:cs="Times New Roman"/>
-        </w:rPr>
-        <w:t xml:space="preserve">() – A method in the </w:t>
-      </w:r>
-      <w:proofErr w:type="spellStart"/>
-      <w:r>
-        <w:rPr>
-          <w:rFonts w:ascii="Times New Roman" w:hAnsi="Times New Roman" w:cs="Times New Roman"/>
-        </w:rPr>
-        <w:t>GetStudent</w:t>
-      </w:r>
-      <w:proofErr w:type="spellEnd"/>
-      <w:r>
-        <w:rPr>
-          <w:rFonts w:ascii="Times New Roman" w:hAnsi="Times New Roman" w:cs="Times New Roman"/>
-        </w:rPr>
-        <w:t xml:space="preserve"> class that returns the total hours</w:t>
-      </w:r>
-    </w:p>
-    <w:p>
-      <w:pPr>
-        <w:pStyle w:val="ListParagraph"/>
-        <w:numPr>
-          <w:ilvl w:val="1"/>
-          <w:numId w:val="2"/>
-        </w:numPr>
-        <w:rPr>
-          <w:rFonts w:ascii="Times New Roman" w:hAnsi="Times New Roman" w:cs="Times New Roman"/>
-        </w:rPr>
-      </w:pPr>
-      <w:proofErr w:type="spellStart"/>
-      <w:r>
-        <w:rPr>
-          <w:rFonts w:ascii="Times New Roman" w:hAnsi="Times New Roman" w:cs="Times New Roman"/>
-        </w:rPr>
-        <w:t>getNumberOfCourses</w:t>
-      </w:r>
-      <w:proofErr w:type="spellEnd"/>
-      <w:r>
-        <w:rPr>
-          <w:rFonts w:ascii="Times New Roman" w:hAnsi="Times New Roman" w:cs="Times New Roman"/>
-        </w:rPr>
-        <w:t xml:space="preserve"> () – A method in the </w:t>
-      </w:r>
-      <w:proofErr w:type="spellStart"/>
-      <w:r>
-        <w:rPr>
-          <w:rFonts w:ascii="Times New Roman" w:hAnsi="Times New Roman" w:cs="Times New Roman"/>
-        </w:rPr>
-        <w:t>GetStudent</w:t>
-      </w:r>
-      <w:proofErr w:type="spellEnd"/>
-      <w:r>
-        <w:rPr>
-          <w:rFonts w:ascii="Times New Roman" w:hAnsi="Times New Roman" w:cs="Times New Roman"/>
-        </w:rPr>
-        <w:t xml:space="preserve"> class that returns the total number of classes a student is taking</w:t>
-      </w:r>
-    </w:p>
-    <w:p>
-      <w:pPr>
-        <w:pStyle w:val="ListParagraph"/>
-        <w:numPr>
-          <w:ilvl w:val="1"/>
-          <w:numId w:val="2"/>
-        </w:numPr>
-        <w:rPr>
-          <w:rFonts w:ascii="Times New Roman" w:hAnsi="Times New Roman" w:cs="Times New Roman"/>
-        </w:rPr>
-      </w:pPr>
-      <w:r>
-        <w:rPr>
-          <w:rFonts w:ascii="Times New Roman" w:hAnsi="Times New Roman" w:cs="Times New Roman"/>
-        </w:rPr>
-        <w:t xml:space="preserve">compare() – A method in the </w:t>
-      </w:r>
-      <w:proofErr w:type="spellStart"/>
-      <w:r>
-        <w:rPr>
-          <w:rFonts w:ascii="Times New Roman" w:hAnsi="Times New Roman" w:cs="Times New Roman"/>
-        </w:rPr>
-        <w:t>GetStudent</w:t>
-      </w:r>
-      <w:proofErr w:type="spellEnd"/>
-      <w:r>
-        <w:rPr>
-          <w:rFonts w:ascii="Times New Roman" w:hAnsi="Times New Roman" w:cs="Times New Roman"/>
-        </w:rPr>
-        <w:t xml:space="preserve"> class that checks if a student has met the prerequisites for a specific class</w:t>
-      </w:r>
     </w:p>
     <w:p>
       <w:pPr>
@@ -502,21 +562,7 @@
         <w:rPr>
           <w:rFonts w:ascii="Times New Roman" w:hAnsi="Times New Roman" w:cs="Times New Roman"/>
         </w:rPr>
-        <w:t xml:space="preserve">() – A method in the </w:t>
-      </w:r>
-      <w:proofErr w:type="spellStart"/>
-      <w:r>
-        <w:rPr>
-          <w:rFonts w:ascii="Times New Roman" w:hAnsi="Times New Roman" w:cs="Times New Roman"/>
-        </w:rPr>
-        <w:t>GetStudent</w:t>
-      </w:r>
-      <w:proofErr w:type="spellEnd"/>
-      <w:r>
-        <w:rPr>
-          <w:rFonts w:ascii="Times New Roman" w:hAnsi="Times New Roman" w:cs="Times New Roman"/>
-        </w:rPr>
-        <w:t xml:space="preserve"> class that returns the name of a student</w:t>
+        <w:t>() – A method that returns the name of a student</w:t>
       </w:r>
     </w:p>
     <w:p>
@@ -548,21 +594,7 @@
         <w:rPr>
           <w:rFonts w:ascii="Times New Roman" w:hAnsi="Times New Roman" w:cs="Times New Roman"/>
         </w:rPr>
-        <w:t xml:space="preserve"> -- A method in the </w:t>
-      </w:r>
-      <w:proofErr w:type="spellStart"/>
-      <w:r>
-        <w:rPr>
-          <w:rFonts w:ascii="Times New Roman" w:hAnsi="Times New Roman" w:cs="Times New Roman"/>
-        </w:rPr>
-        <w:t>GetStudent</w:t>
-      </w:r>
-      <w:proofErr w:type="spellEnd"/>
-      <w:r>
-        <w:rPr>
-          <w:rFonts w:ascii="Times New Roman" w:hAnsi="Times New Roman" w:cs="Times New Roman"/>
-        </w:rPr>
-        <w:t xml:space="preserve"> class that returns the </w:t>
+        <w:t xml:space="preserve"> -- A method that returns the </w:t>
       </w:r>
       <w:proofErr w:type="spellStart"/>
       <w:r>
@@ -622,21 +654,7 @@
         <w:rPr>
           <w:rFonts w:ascii="Times New Roman" w:hAnsi="Times New Roman" w:cs="Times New Roman"/>
         </w:rPr>
-        <w:t xml:space="preserve"> -- A method in the </w:t>
-      </w:r>
-      <w:proofErr w:type="spellStart"/>
-      <w:r>
-        <w:rPr>
-          <w:rFonts w:ascii="Times New Roman" w:hAnsi="Times New Roman" w:cs="Times New Roman"/>
-        </w:rPr>
-        <w:t>GetStudent</w:t>
-      </w:r>
-      <w:proofErr w:type="spellEnd"/>
-      <w:r>
-        <w:rPr>
-          <w:rFonts w:ascii="Times New Roman" w:hAnsi="Times New Roman" w:cs="Times New Roman"/>
-        </w:rPr>
-        <w:t xml:space="preserve"> class that saves the parameter value into a vector</w:t>
+        <w:t xml:space="preserve"> -- A method that saves the parameter value into a vector</w:t>
       </w:r>
     </w:p>
     <w:p>

</xml_diff>

<commit_message>
updated glossary and add commits to MySQLAccess
</commit_message>
<xml_diff>
--- a/Demo 2/Glossary.docx
+++ b/Demo 2/Glossary.docx
@@ -306,238 +306,244 @@
         <w:rPr>
           <w:rFonts w:ascii="Times New Roman" w:hAnsi="Times New Roman" w:cs="Times New Roman"/>
         </w:rPr>
-        <w:t>() – A metho</w:t>
-      </w:r>
-      <w:r>
-        <w:rPr>
-          <w:rFonts w:ascii="Times New Roman" w:hAnsi="Times New Roman" w:cs="Times New Roman"/>
-        </w:rPr>
-        <w:t>d gets values from a specified CSV file</w:t>
-      </w:r>
-    </w:p>
-    <w:p>
-      <w:pPr>
-        <w:pStyle w:val="ListParagraph"/>
-        <w:numPr>
-          <w:ilvl w:val="1"/>
-          <w:numId w:val="2"/>
-        </w:numPr>
-        <w:rPr>
-          <w:rFonts w:ascii="Times New Roman" w:hAnsi="Times New Roman" w:cs="Times New Roman"/>
-        </w:rPr>
-      </w:pPr>
-      <w:proofErr w:type="spellStart"/>
-      <w:proofErr w:type="gramStart"/>
-      <w:r>
-        <w:rPr>
-          <w:rFonts w:ascii="Times New Roman" w:hAnsi="Times New Roman" w:cs="Times New Roman"/>
-        </w:rPr>
-        <w:t>notInClass</w:t>
-      </w:r>
-      <w:proofErr w:type="spellEnd"/>
-      <w:r>
-        <w:rPr>
-          <w:rFonts w:ascii="Times New Roman" w:hAnsi="Times New Roman" w:cs="Times New Roman"/>
-        </w:rPr>
-        <w:t>(</w:t>
-      </w:r>
-      <w:proofErr w:type="gramEnd"/>
-      <w:r>
-        <w:rPr>
-          <w:rFonts w:ascii="Times New Roman" w:hAnsi="Times New Roman" w:cs="Times New Roman"/>
-        </w:rPr>
-        <w:t xml:space="preserve">)- A method to check if the student has taken the course or not. </w:t>
-      </w:r>
-    </w:p>
-    <w:p>
-      <w:pPr>
-        <w:pStyle w:val="ListParagraph"/>
-        <w:numPr>
-          <w:ilvl w:val="0"/>
-          <w:numId w:val="2"/>
-        </w:numPr>
-        <w:rPr>
-          <w:rFonts w:ascii="Times New Roman" w:hAnsi="Times New Roman" w:cs="Times New Roman"/>
-        </w:rPr>
-      </w:pPr>
-      <w:r>
-        <w:rPr>
-          <w:rFonts w:ascii="Times New Roman" w:hAnsi="Times New Roman" w:cs="Times New Roman"/>
-        </w:rPr>
-        <w:t>File GetStudents.java</w:t>
-      </w:r>
-    </w:p>
-    <w:p>
-      <w:pPr>
-        <w:pStyle w:val="ListParagraph"/>
-        <w:numPr>
-          <w:ilvl w:val="1"/>
-          <w:numId w:val="2"/>
-        </w:numPr>
-        <w:rPr>
-          <w:rFonts w:ascii="Times New Roman" w:hAnsi="Times New Roman" w:cs="Times New Roman"/>
-        </w:rPr>
-      </w:pPr>
-      <w:proofErr w:type="spellStart"/>
-      <w:r>
-        <w:rPr>
-          <w:rFonts w:ascii="Times New Roman" w:hAnsi="Times New Roman" w:cs="Times New Roman"/>
-        </w:rPr>
-        <w:t>GetStudents</w:t>
-      </w:r>
-      <w:proofErr w:type="spellEnd"/>
-      <w:r>
-        <w:rPr>
-          <w:rFonts w:ascii="Times New Roman" w:hAnsi="Times New Roman" w:cs="Times New Roman"/>
-        </w:rPr>
-        <w:t xml:space="preserve"> – A class with methods  that handles different student cases</w:t>
-      </w:r>
-    </w:p>
-    <w:p>
-      <w:pPr>
-        <w:pStyle w:val="ListParagraph"/>
-        <w:numPr>
-          <w:ilvl w:val="1"/>
-          <w:numId w:val="2"/>
-        </w:numPr>
-        <w:rPr>
-          <w:rFonts w:ascii="Times New Roman" w:hAnsi="Times New Roman" w:cs="Times New Roman"/>
-        </w:rPr>
-      </w:pPr>
-      <w:proofErr w:type="spellStart"/>
-      <w:proofErr w:type="gramStart"/>
-      <w:r>
-        <w:rPr>
-          <w:rFonts w:ascii="Times New Roman" w:hAnsi="Times New Roman" w:cs="Times New Roman"/>
-        </w:rPr>
-        <w:t>checkCourse</w:t>
-      </w:r>
-      <w:proofErr w:type="spellEnd"/>
-      <w:r>
-        <w:rPr>
-          <w:rFonts w:ascii="Times New Roman" w:hAnsi="Times New Roman" w:cs="Times New Roman"/>
-        </w:rPr>
-        <w:t>(</w:t>
-      </w:r>
-      <w:proofErr w:type="gramEnd"/>
-      <w:r>
-        <w:rPr>
-          <w:rFonts w:ascii="Times New Roman" w:hAnsi="Times New Roman" w:cs="Times New Roman"/>
-        </w:rPr>
-        <w:t xml:space="preserve">): a method to split input from CSV, add data to the correct vector. </w:t>
-      </w:r>
-    </w:p>
-    <w:p>
-      <w:pPr>
-        <w:pStyle w:val="ListParagraph"/>
-        <w:numPr>
-          <w:ilvl w:val="1"/>
-          <w:numId w:val="2"/>
-        </w:numPr>
-        <w:rPr>
-          <w:rFonts w:ascii="Times New Roman" w:hAnsi="Times New Roman" w:cs="Times New Roman"/>
-        </w:rPr>
-      </w:pPr>
-      <w:proofErr w:type="spellStart"/>
-      <w:proofErr w:type="gramStart"/>
-      <w:r>
-        <w:rPr>
-          <w:rFonts w:ascii="Times New Roman" w:hAnsi="Times New Roman" w:cs="Times New Roman"/>
-        </w:rPr>
-        <w:t>getApproval</w:t>
-      </w:r>
-      <w:proofErr w:type="spellEnd"/>
-      <w:r>
-        <w:rPr>
-          <w:rFonts w:ascii="Times New Roman" w:hAnsi="Times New Roman" w:cs="Times New Roman"/>
-        </w:rPr>
-        <w:t>(</w:t>
-      </w:r>
-      <w:proofErr w:type="gramEnd"/>
-      <w:r>
-        <w:rPr>
-          <w:rFonts w:ascii="Times New Roman" w:hAnsi="Times New Roman" w:cs="Times New Roman"/>
-        </w:rPr>
-        <w:t>): a method to check if the student meets the course requirement.</w:t>
-      </w:r>
-    </w:p>
-    <w:p>
-      <w:pPr>
-        <w:pStyle w:val="ListParagraph"/>
-        <w:numPr>
-          <w:ilvl w:val="1"/>
-          <w:numId w:val="2"/>
-        </w:numPr>
-        <w:rPr>
-          <w:rFonts w:ascii="Times New Roman" w:hAnsi="Times New Roman" w:cs="Times New Roman"/>
-        </w:rPr>
-      </w:pPr>
-      <w:proofErr w:type="spellStart"/>
-      <w:r>
-        <w:rPr>
-          <w:rFonts w:ascii="Times New Roman" w:hAnsi="Times New Roman" w:cs="Times New Roman"/>
-        </w:rPr>
-        <w:t>getHours</w:t>
-      </w:r>
-      <w:proofErr w:type="spellEnd"/>
-      <w:r>
-        <w:rPr>
-          <w:rFonts w:ascii="Times New Roman" w:hAnsi="Times New Roman" w:cs="Times New Roman"/>
-        </w:rPr>
-        <w:t>() – A method</w:t>
-      </w:r>
-      <w:r>
-        <w:rPr>
-          <w:rFonts w:ascii="Times New Roman" w:hAnsi="Times New Roman" w:cs="Times New Roman"/>
-        </w:rPr>
-        <w:t xml:space="preserve"> that returns the total hours</w:t>
-      </w:r>
-    </w:p>
-    <w:p>
-      <w:pPr>
-        <w:pStyle w:val="ListParagraph"/>
-        <w:numPr>
-          <w:ilvl w:val="1"/>
-          <w:numId w:val="2"/>
-        </w:numPr>
-        <w:rPr>
-          <w:rFonts w:ascii="Times New Roman" w:hAnsi="Times New Roman" w:cs="Times New Roman"/>
-        </w:rPr>
-      </w:pPr>
-      <w:proofErr w:type="spellStart"/>
-      <w:r>
-        <w:rPr>
-          <w:rFonts w:ascii="Times New Roman" w:hAnsi="Times New Roman" w:cs="Times New Roman"/>
-        </w:rPr>
-        <w:t>getNumberOfCourses</w:t>
-      </w:r>
-      <w:proofErr w:type="spellEnd"/>
-      <w:r>
-        <w:rPr>
-          <w:rFonts w:ascii="Times New Roman" w:hAnsi="Times New Roman" w:cs="Times New Roman"/>
-        </w:rPr>
-        <w:t xml:space="preserve"> () – A method that returns the total number of classes a student is taking</w:t>
-      </w:r>
-    </w:p>
-    <w:p>
-      <w:pPr>
-        <w:pStyle w:val="ListParagraph"/>
-        <w:numPr>
-          <w:ilvl w:val="1"/>
-          <w:numId w:val="2"/>
-        </w:numPr>
-        <w:rPr>
-          <w:rFonts w:ascii="Times New Roman" w:hAnsi="Times New Roman" w:cs="Times New Roman"/>
-        </w:rPr>
-      </w:pPr>
-      <w:r>
-        <w:rPr>
-          <w:rFonts w:ascii="Times New Roman" w:hAnsi="Times New Roman" w:cs="Times New Roman"/>
-        </w:rPr>
-        <w:t>compare() – A method that checks if a student has met the prerequisites for a specific class</w:t>
+        <w:t xml:space="preserve">() – </w:t>
       </w:r>
       <w:bookmarkStart w:id="0" w:name="_GoBack"/>
       <w:bookmarkEnd w:id="0"/>
+      <w:r>
+        <w:rPr>
+          <w:rFonts w:ascii="Times New Roman" w:hAnsi="Times New Roman" w:cs="Times New Roman"/>
+        </w:rPr>
+        <w:t>A metho</w:t>
+      </w:r>
+      <w:r>
+        <w:rPr>
+          <w:rFonts w:ascii="Times New Roman" w:hAnsi="Times New Roman" w:cs="Times New Roman"/>
+        </w:rPr>
+        <w:t>d gets values from a specified CSV file</w:t>
+      </w:r>
+    </w:p>
+    <w:p>
+      <w:pPr>
+        <w:pStyle w:val="ListParagraph"/>
+        <w:numPr>
+          <w:ilvl w:val="1"/>
+          <w:numId w:val="2"/>
+        </w:numPr>
+        <w:rPr>
+          <w:rFonts w:ascii="Times New Roman" w:hAnsi="Times New Roman" w:cs="Times New Roman"/>
+        </w:rPr>
+      </w:pPr>
+      <w:proofErr w:type="spellStart"/>
+      <w:proofErr w:type="gramStart"/>
+      <w:r>
+        <w:rPr>
+          <w:rFonts w:ascii="Times New Roman" w:hAnsi="Times New Roman" w:cs="Times New Roman"/>
+        </w:rPr>
+        <w:t>notInClass</w:t>
+      </w:r>
+      <w:proofErr w:type="spellEnd"/>
+      <w:r>
+        <w:rPr>
+          <w:rFonts w:ascii="Times New Roman" w:hAnsi="Times New Roman" w:cs="Times New Roman"/>
+        </w:rPr>
+        <w:t>(</w:t>
+      </w:r>
+      <w:proofErr w:type="gramEnd"/>
+      <w:r>
+        <w:rPr>
+          <w:rFonts w:ascii="Times New Roman" w:hAnsi="Times New Roman" w:cs="Times New Roman"/>
+        </w:rPr>
+        <w:t xml:space="preserve">)- A method to check if the student has taken the course or not. </w:t>
+      </w:r>
+    </w:p>
+    <w:p>
+      <w:pPr>
+        <w:pStyle w:val="ListParagraph"/>
+        <w:numPr>
+          <w:ilvl w:val="0"/>
+          <w:numId w:val="2"/>
+        </w:numPr>
+        <w:rPr>
+          <w:rFonts w:ascii="Times New Roman" w:hAnsi="Times New Roman" w:cs="Times New Roman"/>
+        </w:rPr>
+      </w:pPr>
+      <w:r>
+        <w:rPr>
+          <w:rFonts w:ascii="Times New Roman" w:hAnsi="Times New Roman" w:cs="Times New Roman"/>
+        </w:rPr>
+        <w:t>File GetStudents.java</w:t>
+      </w:r>
+    </w:p>
+    <w:p>
+      <w:pPr>
+        <w:pStyle w:val="ListParagraph"/>
+        <w:numPr>
+          <w:ilvl w:val="1"/>
+          <w:numId w:val="2"/>
+        </w:numPr>
+        <w:rPr>
+          <w:rFonts w:ascii="Times New Roman" w:hAnsi="Times New Roman" w:cs="Times New Roman"/>
+        </w:rPr>
+      </w:pPr>
+      <w:proofErr w:type="spellStart"/>
+      <w:r>
+        <w:rPr>
+          <w:rFonts w:ascii="Times New Roman" w:hAnsi="Times New Roman" w:cs="Times New Roman"/>
+        </w:rPr>
+        <w:t>GetStudents</w:t>
+      </w:r>
+      <w:proofErr w:type="spellEnd"/>
+      <w:r>
+        <w:rPr>
+          <w:rFonts w:ascii="Times New Roman" w:hAnsi="Times New Roman" w:cs="Times New Roman"/>
+        </w:rPr>
+        <w:t xml:space="preserve"> – A class with methods  that handles different student cases</w:t>
+      </w:r>
+    </w:p>
+    <w:p>
+      <w:pPr>
+        <w:pStyle w:val="ListParagraph"/>
+        <w:numPr>
+          <w:ilvl w:val="1"/>
+          <w:numId w:val="2"/>
+        </w:numPr>
+        <w:rPr>
+          <w:rFonts w:ascii="Times New Roman" w:hAnsi="Times New Roman" w:cs="Times New Roman"/>
+        </w:rPr>
+      </w:pPr>
+      <w:proofErr w:type="spellStart"/>
+      <w:proofErr w:type="gramStart"/>
+      <w:r>
+        <w:rPr>
+          <w:rFonts w:ascii="Times New Roman" w:hAnsi="Times New Roman" w:cs="Times New Roman"/>
+        </w:rPr>
+        <w:t>checkCourse</w:t>
+      </w:r>
+      <w:proofErr w:type="spellEnd"/>
+      <w:r>
+        <w:rPr>
+          <w:rFonts w:ascii="Times New Roman" w:hAnsi="Times New Roman" w:cs="Times New Roman"/>
+        </w:rPr>
+        <w:t>(</w:t>
+      </w:r>
+      <w:proofErr w:type="gramEnd"/>
+      <w:r>
+        <w:rPr>
+          <w:rFonts w:ascii="Times New Roman" w:hAnsi="Times New Roman" w:cs="Times New Roman"/>
+        </w:rPr>
+        <w:t xml:space="preserve">): a method to split input from CSV, add data to the correct vector. </w:t>
+      </w:r>
+    </w:p>
+    <w:p>
+      <w:pPr>
+        <w:pStyle w:val="ListParagraph"/>
+        <w:numPr>
+          <w:ilvl w:val="1"/>
+          <w:numId w:val="2"/>
+        </w:numPr>
+        <w:rPr>
+          <w:rFonts w:ascii="Times New Roman" w:hAnsi="Times New Roman" w:cs="Times New Roman"/>
+        </w:rPr>
+      </w:pPr>
+      <w:proofErr w:type="spellStart"/>
+      <w:proofErr w:type="gramStart"/>
+      <w:r>
+        <w:rPr>
+          <w:rFonts w:ascii="Times New Roman" w:hAnsi="Times New Roman" w:cs="Times New Roman"/>
+        </w:rPr>
+        <w:t>getApproval</w:t>
+      </w:r>
+      <w:proofErr w:type="spellEnd"/>
+      <w:r>
+        <w:rPr>
+          <w:rFonts w:ascii="Times New Roman" w:hAnsi="Times New Roman" w:cs="Times New Roman"/>
+        </w:rPr>
+        <w:t>(</w:t>
+      </w:r>
+      <w:proofErr w:type="gramEnd"/>
+      <w:r>
+        <w:rPr>
+          <w:rFonts w:ascii="Times New Roman" w:hAnsi="Times New Roman" w:cs="Times New Roman"/>
+        </w:rPr>
+        <w:t>): a method to check if the student meets the course requirement.</w:t>
+      </w:r>
+    </w:p>
+    <w:p>
+      <w:pPr>
+        <w:pStyle w:val="ListParagraph"/>
+        <w:numPr>
+          <w:ilvl w:val="1"/>
+          <w:numId w:val="2"/>
+        </w:numPr>
+        <w:rPr>
+          <w:rFonts w:ascii="Times New Roman" w:hAnsi="Times New Roman" w:cs="Times New Roman"/>
+        </w:rPr>
+      </w:pPr>
+      <w:proofErr w:type="spellStart"/>
+      <w:r>
+        <w:rPr>
+          <w:rFonts w:ascii="Times New Roman" w:hAnsi="Times New Roman" w:cs="Times New Roman"/>
+        </w:rPr>
+        <w:t>getHours</w:t>
+      </w:r>
+      <w:proofErr w:type="spellEnd"/>
+      <w:r>
+        <w:rPr>
+          <w:rFonts w:ascii="Times New Roman" w:hAnsi="Times New Roman" w:cs="Times New Roman"/>
+        </w:rPr>
+        <w:t>() – A method</w:t>
+      </w:r>
+      <w:r>
+        <w:rPr>
+          <w:rFonts w:ascii="Times New Roman" w:hAnsi="Times New Roman" w:cs="Times New Roman"/>
+        </w:rPr>
+        <w:t xml:space="preserve"> that returns the total hours</w:t>
+      </w:r>
+    </w:p>
+    <w:p>
+      <w:pPr>
+        <w:pStyle w:val="ListParagraph"/>
+        <w:numPr>
+          <w:ilvl w:val="1"/>
+          <w:numId w:val="2"/>
+        </w:numPr>
+        <w:rPr>
+          <w:rFonts w:ascii="Times New Roman" w:hAnsi="Times New Roman" w:cs="Times New Roman"/>
+        </w:rPr>
+      </w:pPr>
+      <w:proofErr w:type="spellStart"/>
+      <w:r>
+        <w:rPr>
+          <w:rFonts w:ascii="Times New Roman" w:hAnsi="Times New Roman" w:cs="Times New Roman"/>
+        </w:rPr>
+        <w:t>getNumberOfCourses</w:t>
+      </w:r>
+      <w:proofErr w:type="spellEnd"/>
+      <w:r>
+        <w:rPr>
+          <w:rFonts w:ascii="Times New Roman" w:hAnsi="Times New Roman" w:cs="Times New Roman"/>
+        </w:rPr>
+        <w:t xml:space="preserve"> () – A method that returns the total number of classes a student is taking</w:t>
+      </w:r>
+    </w:p>
+    <w:p>
+      <w:pPr>
+        <w:pStyle w:val="ListParagraph"/>
+        <w:numPr>
+          <w:ilvl w:val="1"/>
+          <w:numId w:val="2"/>
+        </w:numPr>
+        <w:rPr>
+          <w:rFonts w:ascii="Times New Roman" w:hAnsi="Times New Roman" w:cs="Times New Roman"/>
+        </w:rPr>
+      </w:pPr>
+      <w:r>
+        <w:rPr>
+          <w:rFonts w:ascii="Times New Roman" w:hAnsi="Times New Roman" w:cs="Times New Roman"/>
+        </w:rPr>
+        <w:t>compare() – A method that checks if a student has met the prerequisites for a specific class</w:t>
+      </w:r>
     </w:p>
     <w:p>
       <w:pPr>
@@ -694,6 +700,475 @@
           <w:rFonts w:ascii="Times New Roman" w:hAnsi="Times New Roman" w:cs="Times New Roman"/>
         </w:rPr>
       </w:pPr>
+      <w:proofErr w:type="spellStart"/>
+      <w:proofErr w:type="gramStart"/>
+      <w:r>
+        <w:rPr>
+          <w:rFonts w:ascii="Times New Roman" w:hAnsi="Times New Roman" w:cs="Times New Roman"/>
+        </w:rPr>
+        <w:t>takeStudent</w:t>
+      </w:r>
+      <w:proofErr w:type="spellEnd"/>
+      <w:r>
+        <w:rPr>
+          <w:rFonts w:ascii="Times New Roman" w:hAnsi="Times New Roman" w:cs="Times New Roman"/>
+        </w:rPr>
+        <w:t>(</w:t>
+      </w:r>
+      <w:proofErr w:type="gramEnd"/>
+      <w:r>
+        <w:rPr>
+          <w:rFonts w:ascii="Times New Roman" w:hAnsi="Times New Roman" w:cs="Times New Roman"/>
+        </w:rPr>
+        <w:t>String first, String last)</w:t>
+      </w:r>
+      <w:r>
+        <w:rPr>
+          <w:rFonts w:ascii="Times New Roman" w:hAnsi="Times New Roman" w:cs="Times New Roman"/>
+        </w:rPr>
+        <w:t xml:space="preserve"> </w:t>
+      </w:r>
+      <w:r>
+        <w:rPr>
+          <w:rFonts w:ascii="Times New Roman" w:hAnsi="Times New Roman" w:cs="Times New Roman"/>
+        </w:rPr>
+        <w:t xml:space="preserve">– get access for </w:t>
+      </w:r>
+      <w:proofErr w:type="spellStart"/>
+      <w:r>
+        <w:rPr>
+          <w:rFonts w:ascii="Times New Roman" w:hAnsi="Times New Roman" w:cs="Times New Roman"/>
+        </w:rPr>
+        <w:t>MySQLAccess</w:t>
+      </w:r>
+      <w:proofErr w:type="spellEnd"/>
+      <w:r>
+        <w:rPr>
+          <w:rFonts w:ascii="Times New Roman" w:hAnsi="Times New Roman" w:cs="Times New Roman"/>
+        </w:rPr>
+        <w:t xml:space="preserve">. Return the number of classes this student is taking. </w:t>
+      </w:r>
+    </w:p>
+    <w:p>
+      <w:pPr>
+        <w:pStyle w:val="ListParagraph"/>
+        <w:numPr>
+          <w:ilvl w:val="1"/>
+          <w:numId w:val="2"/>
+        </w:numPr>
+        <w:rPr>
+          <w:rFonts w:ascii="Times New Roman" w:hAnsi="Times New Roman" w:cs="Times New Roman"/>
+        </w:rPr>
+      </w:pPr>
+      <w:r>
+        <w:rPr>
+          <w:rFonts w:ascii="Times New Roman" w:hAnsi="Times New Roman" w:cs="Times New Roman"/>
+        </w:rPr>
+        <w:t xml:space="preserve"> </w:t>
+      </w:r>
+      <w:proofErr w:type="spellStart"/>
+      <w:proofErr w:type="gramStart"/>
+      <w:r>
+        <w:rPr>
+          <w:rFonts w:ascii="Times New Roman" w:hAnsi="Times New Roman" w:cs="Times New Roman"/>
+        </w:rPr>
+        <w:t>getCount</w:t>
+      </w:r>
+      <w:proofErr w:type="spellEnd"/>
+      <w:r>
+        <w:rPr>
+          <w:rFonts w:ascii="Times New Roman" w:hAnsi="Times New Roman" w:cs="Times New Roman"/>
+        </w:rPr>
+        <w:t>(</w:t>
+      </w:r>
+      <w:proofErr w:type="gramEnd"/>
+      <w:r>
+        <w:rPr>
+          <w:rFonts w:ascii="Times New Roman" w:hAnsi="Times New Roman" w:cs="Times New Roman"/>
+        </w:rPr>
+        <w:t>)</w:t>
+      </w:r>
+      <w:r>
+        <w:rPr>
+          <w:rFonts w:ascii="Times New Roman" w:hAnsi="Times New Roman" w:cs="Times New Roman"/>
+        </w:rPr>
+        <w:t xml:space="preserve"> – this convert the String output from </w:t>
+      </w:r>
+      <w:proofErr w:type="spellStart"/>
+      <w:r>
+        <w:rPr>
+          <w:rFonts w:ascii="Times New Roman" w:hAnsi="Times New Roman" w:cs="Times New Roman"/>
+        </w:rPr>
+        <w:t>takeStudent</w:t>
+      </w:r>
+      <w:proofErr w:type="spellEnd"/>
+      <w:r>
+        <w:rPr>
+          <w:rFonts w:ascii="Times New Roman" w:hAnsi="Times New Roman" w:cs="Times New Roman"/>
+        </w:rPr>
+        <w:t xml:space="preserve">() into a integer. </w:t>
+      </w:r>
+    </w:p>
+    <w:p>
+      <w:pPr>
+        <w:pStyle w:val="ListParagraph"/>
+        <w:numPr>
+          <w:ilvl w:val="0"/>
+          <w:numId w:val="2"/>
+        </w:numPr>
+        <w:rPr>
+          <w:rFonts w:ascii="Times New Roman" w:hAnsi="Times New Roman" w:cs="Times New Roman"/>
+        </w:rPr>
+      </w:pPr>
+      <w:r>
+        <w:rPr>
+          <w:rFonts w:ascii="Times New Roman" w:hAnsi="Times New Roman" w:cs="Times New Roman"/>
+        </w:rPr>
+        <w:t>MySQLAccess.java</w:t>
+      </w:r>
+    </w:p>
+    <w:p>
+      <w:pPr>
+        <w:pStyle w:val="ListParagraph"/>
+        <w:numPr>
+          <w:ilvl w:val="1"/>
+          <w:numId w:val="2"/>
+        </w:numPr>
+        <w:rPr>
+          <w:rFonts w:ascii="Times New Roman" w:hAnsi="Times New Roman" w:cs="Times New Roman"/>
+        </w:rPr>
+      </w:pPr>
+      <w:proofErr w:type="spellStart"/>
+      <w:proofErr w:type="gramStart"/>
+      <w:r>
+        <w:rPr>
+          <w:rFonts w:ascii="Times New Roman" w:hAnsi="Times New Roman" w:cs="Times New Roman"/>
+        </w:rPr>
+        <w:t>getStudentCount</w:t>
+      </w:r>
+      <w:proofErr w:type="spellEnd"/>
+      <w:r>
+        <w:rPr>
+          <w:rFonts w:ascii="Times New Roman" w:hAnsi="Times New Roman" w:cs="Times New Roman"/>
+        </w:rPr>
+        <w:t>(</w:t>
+      </w:r>
+      <w:proofErr w:type="gramEnd"/>
+      <w:r>
+        <w:rPr>
+          <w:rFonts w:ascii="Times New Roman" w:hAnsi="Times New Roman" w:cs="Times New Roman"/>
+        </w:rPr>
+        <w:t>String, String</w:t>
+      </w:r>
+      <w:r>
+        <w:rPr>
+          <w:rFonts w:ascii="Times New Roman" w:hAnsi="Times New Roman" w:cs="Times New Roman"/>
+        </w:rPr>
+        <w:t xml:space="preserve">) – Set up the connection with database on local device. Parse </w:t>
+      </w:r>
+      <w:proofErr w:type="spellStart"/>
+      <w:r>
+        <w:rPr>
+          <w:rFonts w:ascii="Times New Roman" w:hAnsi="Times New Roman" w:cs="Times New Roman"/>
+        </w:rPr>
+        <w:t>sql</w:t>
+      </w:r>
+      <w:proofErr w:type="spellEnd"/>
+      <w:r>
+        <w:rPr>
+          <w:rFonts w:ascii="Times New Roman" w:hAnsi="Times New Roman" w:cs="Times New Roman"/>
+        </w:rPr>
+        <w:t xml:space="preserve"> query and get count for how many classes a student has taken. Store count into a local String.</w:t>
+      </w:r>
+    </w:p>
+    <w:p>
+      <w:pPr>
+        <w:pStyle w:val="ListParagraph"/>
+        <w:numPr>
+          <w:ilvl w:val="1"/>
+          <w:numId w:val="2"/>
+        </w:numPr>
+        <w:rPr>
+          <w:rFonts w:ascii="Times New Roman" w:hAnsi="Times New Roman" w:cs="Times New Roman"/>
+        </w:rPr>
+      </w:pPr>
+      <w:proofErr w:type="spellStart"/>
+      <w:r>
+        <w:rPr>
+          <w:rFonts w:ascii="Times New Roman" w:hAnsi="Times New Roman" w:cs="Times New Roman"/>
+        </w:rPr>
+        <w:t>resultSet</w:t>
+      </w:r>
+      <w:proofErr w:type="spellEnd"/>
+      <w:r>
+        <w:rPr>
+          <w:rFonts w:ascii="Times New Roman" w:hAnsi="Times New Roman" w:cs="Times New Roman"/>
+        </w:rPr>
+        <w:t xml:space="preserve"> – execute SQL query </w:t>
+      </w:r>
+    </w:p>
+    <w:p>
+      <w:pPr>
+        <w:pStyle w:val="ListParagraph"/>
+        <w:numPr>
+          <w:ilvl w:val="1"/>
+          <w:numId w:val="2"/>
+        </w:numPr>
+        <w:rPr>
+          <w:rFonts w:ascii="Times New Roman" w:hAnsi="Times New Roman" w:cs="Times New Roman"/>
+        </w:rPr>
+      </w:pPr>
+      <w:r>
+        <w:rPr>
+          <w:rFonts w:ascii="Times New Roman" w:hAnsi="Times New Roman" w:cs="Times New Roman"/>
+        </w:rPr>
+        <w:t xml:space="preserve">internal = new </w:t>
+      </w:r>
+      <w:proofErr w:type="spellStart"/>
+      <w:r>
+        <w:rPr>
+          <w:rFonts w:ascii="Times New Roman" w:hAnsi="Times New Roman" w:cs="Times New Roman"/>
+        </w:rPr>
+        <w:t>ArrayList</w:t>
+      </w:r>
+      <w:proofErr w:type="spellEnd"/>
+      <w:r>
+        <w:rPr>
+          <w:rFonts w:ascii="Times New Roman" w:hAnsi="Times New Roman" w:cs="Times New Roman"/>
+        </w:rPr>
+        <w:t>&lt;String&gt;</w:t>
+      </w:r>
+    </w:p>
+    <w:p>
+      <w:pPr>
+        <w:pStyle w:val="ListParagraph"/>
+        <w:numPr>
+          <w:ilvl w:val="1"/>
+          <w:numId w:val="2"/>
+        </w:numPr>
+        <w:rPr>
+          <w:rFonts w:ascii="Times New Roman" w:hAnsi="Times New Roman" w:cs="Times New Roman"/>
+        </w:rPr>
+      </w:pPr>
+      <w:proofErr w:type="gramStart"/>
+      <w:r>
+        <w:rPr>
+          <w:rFonts w:ascii="Times New Roman" w:hAnsi="Times New Roman" w:cs="Times New Roman"/>
+        </w:rPr>
+        <w:t>while</w:t>
+      </w:r>
+      <w:proofErr w:type="gramEnd"/>
+      <w:r>
+        <w:rPr>
+          <w:rFonts w:ascii="Times New Roman" w:hAnsi="Times New Roman" w:cs="Times New Roman"/>
+        </w:rPr>
+        <w:t xml:space="preserve"> (</w:t>
+      </w:r>
+      <w:proofErr w:type="spellStart"/>
+      <w:r>
+        <w:rPr>
+          <w:rFonts w:ascii="Times New Roman" w:hAnsi="Times New Roman" w:cs="Times New Roman"/>
+        </w:rPr>
+        <w:t>resultSet.next</w:t>
+      </w:r>
+      <w:proofErr w:type="spellEnd"/>
+      <w:r>
+        <w:rPr>
+          <w:rFonts w:ascii="Times New Roman" w:hAnsi="Times New Roman" w:cs="Times New Roman"/>
+        </w:rPr>
+        <w:t>())</w:t>
+      </w:r>
+      <w:r>
+        <w:rPr>
+          <w:rFonts w:ascii="Times New Roman" w:hAnsi="Times New Roman" w:cs="Times New Roman"/>
+        </w:rPr>
+        <w:t xml:space="preserve"> – while </w:t>
+      </w:r>
+      <w:proofErr w:type="spellStart"/>
+      <w:r>
+        <w:rPr>
+          <w:rFonts w:ascii="Times New Roman" w:hAnsi="Times New Roman" w:cs="Times New Roman"/>
+        </w:rPr>
+        <w:t>resultSet</w:t>
+      </w:r>
+      <w:proofErr w:type="spellEnd"/>
+      <w:r>
+        <w:rPr>
+          <w:rFonts w:ascii="Times New Roman" w:hAnsi="Times New Roman" w:cs="Times New Roman"/>
+        </w:rPr>
+        <w:t xml:space="preserve"> is not null, store output from SQL into internal. </w:t>
+      </w:r>
+    </w:p>
+    <w:p>
+      <w:pPr>
+        <w:pStyle w:val="ListParagraph"/>
+        <w:numPr>
+          <w:ilvl w:val="1"/>
+          <w:numId w:val="2"/>
+        </w:numPr>
+        <w:rPr>
+          <w:rFonts w:ascii="Times New Roman" w:hAnsi="Times New Roman" w:cs="Times New Roman"/>
+        </w:rPr>
+      </w:pPr>
+      <w:proofErr w:type="spellStart"/>
+      <w:proofErr w:type="gramStart"/>
+      <w:r>
+        <w:rPr>
+          <w:rFonts w:ascii="Times New Roman" w:hAnsi="Times New Roman" w:cs="Times New Roman"/>
+        </w:rPr>
+        <w:t>listOfLists</w:t>
+      </w:r>
+      <w:proofErr w:type="spellEnd"/>
+      <w:proofErr w:type="gramEnd"/>
+      <w:r>
+        <w:rPr>
+          <w:rFonts w:ascii="Times New Roman" w:hAnsi="Times New Roman" w:cs="Times New Roman"/>
+        </w:rPr>
+        <w:t xml:space="preserve"> </w:t>
+      </w:r>
+      <w:r>
+        <w:rPr>
+          <w:rFonts w:ascii="Times New Roman" w:hAnsi="Times New Roman" w:cs="Times New Roman"/>
+        </w:rPr>
+        <w:t xml:space="preserve">= new </w:t>
+      </w:r>
+      <w:proofErr w:type="spellStart"/>
+      <w:r>
+        <w:rPr>
+          <w:rFonts w:ascii="Times New Roman" w:hAnsi="Times New Roman" w:cs="Times New Roman"/>
+        </w:rPr>
+        <w:t>ArrayList</w:t>
+      </w:r>
+      <w:proofErr w:type="spellEnd"/>
+      <w:r>
+        <w:rPr>
+          <w:rFonts w:ascii="Times New Roman" w:hAnsi="Times New Roman" w:cs="Times New Roman"/>
+        </w:rPr>
+        <w:t>&lt;List&lt;String&gt;&gt;() : this is a table of lists holds all the data from internal.</w:t>
+      </w:r>
+    </w:p>
+    <w:p>
+      <w:pPr>
+        <w:pStyle w:val="ListParagraph"/>
+        <w:numPr>
+          <w:ilvl w:val="1"/>
+          <w:numId w:val="2"/>
+        </w:numPr>
+        <w:rPr>
+          <w:rFonts w:ascii="Times New Roman" w:hAnsi="Times New Roman" w:cs="Times New Roman"/>
+        </w:rPr>
+      </w:pPr>
+      <w:proofErr w:type="spellStart"/>
+      <w:proofErr w:type="gramStart"/>
+      <w:r>
+        <w:rPr>
+          <w:rFonts w:ascii="Times New Roman" w:hAnsi="Times New Roman" w:cs="Times New Roman"/>
+        </w:rPr>
+        <w:lastRenderedPageBreak/>
+        <w:t>writeResultSet</w:t>
+      </w:r>
+      <w:proofErr w:type="spellEnd"/>
+      <w:r>
+        <w:rPr>
+          <w:rFonts w:ascii="Times New Roman" w:hAnsi="Times New Roman" w:cs="Times New Roman"/>
+        </w:rPr>
+        <w:t>(</w:t>
+      </w:r>
+      <w:proofErr w:type="spellStart"/>
+      <w:proofErr w:type="gramEnd"/>
+      <w:r>
+        <w:rPr>
+          <w:rFonts w:ascii="Times New Roman" w:hAnsi="Times New Roman" w:cs="Times New Roman"/>
+        </w:rPr>
+        <w:t>ResultSet</w:t>
+      </w:r>
+      <w:proofErr w:type="spellEnd"/>
+      <w:r>
+        <w:rPr>
+          <w:rFonts w:ascii="Times New Roman" w:hAnsi="Times New Roman" w:cs="Times New Roman"/>
+        </w:rPr>
+        <w:t xml:space="preserve"> </w:t>
+      </w:r>
+      <w:proofErr w:type="spellStart"/>
+      <w:r>
+        <w:rPr>
+          <w:rFonts w:ascii="Times New Roman" w:hAnsi="Times New Roman" w:cs="Times New Roman"/>
+        </w:rPr>
+        <w:t>resultSet</w:t>
+      </w:r>
+      <w:proofErr w:type="spellEnd"/>
+      <w:r>
+        <w:rPr>
+          <w:rFonts w:ascii="Times New Roman" w:hAnsi="Times New Roman" w:cs="Times New Roman"/>
+        </w:rPr>
+        <w:t>)</w:t>
+      </w:r>
+      <w:r>
+        <w:rPr>
+          <w:rFonts w:ascii="Times New Roman" w:hAnsi="Times New Roman" w:cs="Times New Roman"/>
+        </w:rPr>
+        <w:t xml:space="preserve"> – while </w:t>
+      </w:r>
+      <w:proofErr w:type="spellStart"/>
+      <w:r>
+        <w:rPr>
+          <w:rFonts w:ascii="Times New Roman" w:hAnsi="Times New Roman" w:cs="Times New Roman"/>
+        </w:rPr>
+        <w:t>resultSet</w:t>
+      </w:r>
+      <w:proofErr w:type="spellEnd"/>
+      <w:r>
+        <w:rPr>
+          <w:rFonts w:ascii="Times New Roman" w:hAnsi="Times New Roman" w:cs="Times New Roman"/>
+        </w:rPr>
+        <w:t xml:space="preserve"> is not null, print all the data it received onto the screen. </w:t>
+      </w:r>
+    </w:p>
+    <w:p>
+      <w:pPr>
+        <w:pStyle w:val="ListParagraph"/>
+        <w:numPr>
+          <w:ilvl w:val="1"/>
+          <w:numId w:val="2"/>
+        </w:numPr>
+        <w:rPr>
+          <w:rFonts w:ascii="Times New Roman" w:hAnsi="Times New Roman" w:cs="Times New Roman"/>
+        </w:rPr>
+      </w:pPr>
+      <w:proofErr w:type="gramStart"/>
+      <w:r>
+        <w:rPr>
+          <w:rFonts w:ascii="Times New Roman" w:hAnsi="Times New Roman" w:cs="Times New Roman"/>
+        </w:rPr>
+        <w:t>close(</w:t>
+      </w:r>
+      <w:proofErr w:type="gramEnd"/>
+      <w:r>
+        <w:rPr>
+          <w:rFonts w:ascii="Times New Roman" w:hAnsi="Times New Roman" w:cs="Times New Roman"/>
+        </w:rPr>
+        <w:t>)</w:t>
+      </w:r>
+      <w:r>
+        <w:rPr>
+          <w:rFonts w:ascii="Times New Roman" w:hAnsi="Times New Roman" w:cs="Times New Roman"/>
+        </w:rPr>
+        <w:t xml:space="preserve"> – close </w:t>
+      </w:r>
+      <w:proofErr w:type="spellStart"/>
+      <w:r>
+        <w:rPr>
+          <w:rFonts w:ascii="Times New Roman" w:hAnsi="Times New Roman" w:cs="Times New Roman"/>
+        </w:rPr>
+        <w:t>Resultset</w:t>
+      </w:r>
+      <w:proofErr w:type="spellEnd"/>
+      <w:r>
+        <w:rPr>
+          <w:rFonts w:ascii="Times New Roman" w:hAnsi="Times New Roman" w:cs="Times New Roman"/>
+        </w:rPr>
+        <w:t xml:space="preserve">, connection, statement, from java package, and disconnect database. </w:t>
+      </w:r>
     </w:p>
     <w:sectPr>
       <w:pgSz w:w="12240" w:h="15840"/>

</xml_diff>